<commit_message>
Pretty much finished deliverable 3, missing a few tests, but finished for the most part.
</commit_message>
<xml_diff>
--- a/UML.docx
+++ b/UML.docx
@@ -18,20 +18,19 @@
       <w:r>
         <w:t>things</w:t>
       </w:r>
-      <w:bookmarkStart w:id="0" w:name="_GoBack"/>
-      <w:bookmarkEnd w:id="0"/>
       <w:r>
         <w:t>):</w:t>
       </w:r>
+      <w:bookmarkStart w:id="0" w:name="_GoBack"/>
       <w:r>
         <w:rPr>
           <w:noProof/>
         </w:rPr>
         <w:drawing>
-          <wp:inline distT="0" distB="0" distL="0" distR="0" wp14:anchorId="643B240A" wp14:editId="24BD4DF4">
-            <wp:extent cx="5745480" cy="1828800"/>
-            <wp:effectExtent l="0" t="0" r="7620" b="0"/>
-            <wp:docPr id="1" name="Picture 1"/>
+          <wp:inline distT="0" distB="0" distL="0" distR="0" wp14:anchorId="044BAFB6" wp14:editId="32A426EB">
+            <wp:extent cx="6294120" cy="4175760"/>
+            <wp:effectExtent l="0" t="0" r="0" b="0"/>
+            <wp:docPr id="2" name="Picture 2" descr="D:\Downloads\Deliverable3.png"/>
             <wp:cNvGraphicFramePr>
               <a:graphicFrameLocks xmlns:a="http://schemas.openxmlformats.org/drawingml/2006/main" noChangeAspect="1"/>
             </wp:cNvGraphicFramePr>
@@ -39,7 +38,7 @@
               <a:graphicData uri="http://schemas.openxmlformats.org/drawingml/2006/picture">
                 <pic:pic xmlns:pic="http://schemas.openxmlformats.org/drawingml/2006/picture">
                   <pic:nvPicPr>
-                    <pic:cNvPr id="0" name="Picture 1"/>
+                    <pic:cNvPr id="0" name="Picture 1" descr="D:\Downloads\Deliverable3.png"/>
                     <pic:cNvPicPr>
                       <a:picLocks noChangeAspect="1" noChangeArrowheads="1"/>
                     </pic:cNvPicPr>
@@ -60,7 +59,7 @@
                   <pic:spPr bwMode="auto">
                     <a:xfrm>
                       <a:off x="0" y="0"/>
-                      <a:ext cx="5745480" cy="1828800"/>
+                      <a:ext cx="6294120" cy="4175760"/>
                     </a:xfrm>
                     <a:prstGeom prst="rect">
                       <a:avLst/>
@@ -76,6 +75,7 @@
           </wp:inline>
         </w:drawing>
       </w:r>
+      <w:bookmarkEnd w:id="0"/>
     </w:p>
     <w:sectPr>
       <w:pgSz w:w="12240" w:h="15840"/>

</xml_diff>

<commit_message>
Updated uml removed CurrentAccountClass
</commit_message>
<xml_diff>
--- a/UML.docx
+++ b/UML.docx
@@ -26,10 +26,10 @@
           <w:noProof/>
         </w:rPr>
         <w:drawing>
-          <wp:inline distT="0" distB="0" distL="0" distR="0" wp14:anchorId="542CC897" wp14:editId="3DD34548">
-            <wp:extent cx="5930900" cy="4927600"/>
-            <wp:effectExtent l="0" t="0" r="0" b="6350"/>
-            <wp:docPr id="1" name="Picture 1" descr="D:\Downloads\Deliverable3 (1).png"/>
+          <wp:inline distT="0" distB="0" distL="0" distR="0" wp14:anchorId="6168F0E0" wp14:editId="5E7A3290">
+            <wp:extent cx="5943600" cy="5035550"/>
+            <wp:effectExtent l="0" t="0" r="0" b="0"/>
+            <wp:docPr id="4" name="Picture 4" descr="D:\Downloads\Deliverable3 (3).png"/>
             <wp:cNvGraphicFramePr>
               <a:graphicFrameLocks xmlns:a="http://schemas.openxmlformats.org/drawingml/2006/main" noChangeAspect="1"/>
             </wp:cNvGraphicFramePr>
@@ -37,7 +37,7 @@
               <a:graphicData uri="http://schemas.openxmlformats.org/drawingml/2006/picture">
                 <pic:pic xmlns:pic="http://schemas.openxmlformats.org/drawingml/2006/picture">
                   <pic:nvPicPr>
-                    <pic:cNvPr id="0" name="Picture 1" descr="D:\Downloads\Deliverable3 (1).png"/>
+                    <pic:cNvPr id="0" name="Picture 3" descr="D:\Downloads\Deliverable3 (3).png"/>
                     <pic:cNvPicPr>
                       <a:picLocks noChangeAspect="1" noChangeArrowheads="1"/>
                     </pic:cNvPicPr>
@@ -58,7 +58,7 @@
                   <pic:spPr bwMode="auto">
                     <a:xfrm>
                       <a:off x="0" y="0"/>
-                      <a:ext cx="5930900" cy="4927600"/>
+                      <a:ext cx="5943600" cy="5035550"/>
                     </a:xfrm>
                     <a:prstGeom prst="rect">
                       <a:avLst/>

</xml_diff>